<commit_message>
minor changes to docx
</commit_message>
<xml_diff>
--- a/inst/rmd/docx-style.docx
+++ b/inst/rmd/docx-style.docx
@@ -4,7 +4,15 @@
   <w:body>
     <w:p>
       <w:r>
-        <w:t>Why are you looking through this package? Mind your own god damn business.</w:t>
+        <w:t xml:space="preserve">Why are you looking through this package? Mind your </w:t>
+      </w:r>
+      <w:r>
+        <w:t xml:space="preserve">god damn business </w:t>
+      </w:r>
+      <w:bookmarkStart w:id="0" w:name="_GoBack"/>
+      <w:bookmarkEnd w:id="0"/>
+      <w:r>
+        <w:t>:)</w:t>
       </w:r>
     </w:p>
     <w:p>
@@ -13,7 +21,7 @@
           <w:noProof/>
         </w:rPr>
         <w:drawing>
-          <wp:inline distT="0" distB="0" distL="0" distR="0">
+          <wp:inline distT="0" distB="0" distL="0" distR="0" wp14:anchorId="0C3132E6" wp14:editId="567A698F">
             <wp:extent cx="2616200" cy="1741170"/>
             <wp:effectExtent l="0" t="0" r="0" b="0"/>
             <wp:docPr id="1" name="Picture 1" descr="Image result for easter egg"/>
@@ -61,9 +69,8 @@
           </wp:inline>
         </w:drawing>
       </w:r>
-      <w:bookmarkStart w:id="0" w:name="_GoBack"/>
-      <w:bookmarkEnd w:id="0"/>
     </w:p>
+    <w:p/>
     <w:sectPr>
       <w:pgSz w:w="15840" w:h="12240" w:orient="landscape"/>
       <w:pgMar w:top="1440" w:right="1440" w:bottom="1440" w:left="1440" w:header="720" w:footer="720" w:gutter="0"/>
@@ -548,6 +555,9 @@
   </w:num>
   <w:num w:numId="12">
     <w:abstractNumId w:val="0"/>
+  </w:num>
+  <w:num w:numId="13">
+    <w:abstractNumId w:val="11"/>
   </w:num>
 </w:numbering>
 </file>
@@ -1233,39 +1243,53 @@
   </w:style>
   <w:style w:type="table" w:customStyle="1" w:styleId="Table">
     <w:name w:val="Table"/>
+    <w:basedOn w:val="ColorfulList"/>
     <w:semiHidden/>
     <w:unhideWhenUsed/>
     <w:qFormat/>
-    <w:rsid w:val="00404F98"/>
+    <w:rsid w:val="00A2676E"/>
+    <w:pPr>
+      <w:jc w:val="center"/>
+    </w:pPr>
     <w:rPr>
       <w:rFonts w:ascii="Arial" w:hAnsi="Arial"/>
       <w:sz w:val="22"/>
       <w:szCs w:val="20"/>
     </w:rPr>
     <w:tblPr>
-      <w:tblStyleRowBandSize w:val="1"/>
-      <w:tblInd w:w="0" w:type="dxa"/>
-      <w:tblCellMar>
-        <w:top w:w="0" w:type="dxa"/>
-        <w:left w:w="108" w:type="dxa"/>
-        <w:bottom w:w="0" w:type="dxa"/>
-        <w:right w:w="108" w:type="dxa"/>
-      </w:tblCellMar>
+      <w:tblBorders>
+        <w:top w:val="single" w:sz="4" w:space="0" w:color="auto"/>
+        <w:bottom w:val="single" w:sz="4" w:space="0" w:color="auto"/>
+      </w:tblBorders>
     </w:tblPr>
     <w:tcPr>
       <w:shd w:val="clear" w:color="auto" w:fill="auto"/>
+      <w:vAlign w:val="center"/>
     </w:tcPr>
     <w:tblStylePr w:type="firstRow">
+      <w:pPr>
+        <w:jc w:val="center"/>
+      </w:pPr>
+      <w:rPr>
+        <w:b w:val="0"/>
+        <w:bCs/>
+        <w:color w:val="auto"/>
+      </w:rPr>
       <w:tblPr/>
       <w:tcPr>
         <w:tcBorders>
-          <w:top w:val="single" w:sz="4" w:space="0" w:color="auto"/>
           <w:bottom w:val="single" w:sz="4" w:space="0" w:color="auto"/>
         </w:tcBorders>
         <w:shd w:val="clear" w:color="auto" w:fill="auto"/>
       </w:tcPr>
     </w:tblStylePr>
     <w:tblStylePr w:type="lastRow">
+      <w:rPr>
+        <w:b w:val="0"/>
+        <w:bCs/>
+        <w:color w:val="000000" w:themeColor="text1"/>
+        <w:sz w:val="22"/>
+      </w:rPr>
       <w:tblPr/>
       <w:tcPr>
         <w:tcBorders>
@@ -1279,16 +1303,37 @@
         <w:shd w:val="clear" w:color="auto" w:fill="auto"/>
       </w:tcPr>
     </w:tblStylePr>
+    <w:tblStylePr w:type="firstCol">
+      <w:rPr>
+        <w:b w:val="0"/>
+        <w:bCs/>
+      </w:rPr>
+    </w:tblStylePr>
+    <w:tblStylePr w:type="lastCol">
+      <w:rPr>
+        <w:b w:val="0"/>
+        <w:bCs/>
+        <w:sz w:val="22"/>
+      </w:rPr>
+    </w:tblStylePr>
+    <w:tblStylePr w:type="band1Vert">
+      <w:tblPr/>
+      <w:tcPr>
+        <w:tcBorders>
+          <w:top w:val="nil"/>
+          <w:left w:val="nil"/>
+          <w:bottom w:val="nil"/>
+          <w:right w:val="nil"/>
+          <w:insideH w:val="nil"/>
+          <w:insideV w:val="nil"/>
+        </w:tcBorders>
+        <w:shd w:val="clear" w:color="auto" w:fill="C0C0C0" w:themeFill="text1" w:themeFillTint="3F"/>
+      </w:tcPr>
+    </w:tblStylePr>
     <w:tblStylePr w:type="band1Horz">
       <w:tblPr/>
       <w:tcPr>
-        <w:shd w:val="clear" w:color="auto" w:fill="D9D9D9" w:themeFill="background1" w:themeFillShade="D9"/>
-      </w:tcPr>
-    </w:tblStylePr>
-    <w:tblStylePr w:type="band2Horz">
-      <w:tblPr/>
-      <w:tcPr>
-        <w:shd w:val="clear" w:color="auto" w:fill="F2F2F2" w:themeFill="background1" w:themeFillShade="F2"/>
+        <w:shd w:val="clear" w:color="auto" w:fill="CCCCCC" w:themeFill="text1" w:themeFillTint="33"/>
       </w:tcPr>
     </w:tblStylePr>
   </w:style>
@@ -1726,6 +1771,86 @@
       <w:rFonts w:ascii="Arial" w:hAnsi="Arial"/>
       <w:sz w:val="22"/>
     </w:rPr>
+  </w:style>
+  <w:style w:type="table" w:styleId="ColorfulList">
+    <w:name w:val="Colorful List"/>
+    <w:basedOn w:val="TableNormal"/>
+    <w:semiHidden/>
+    <w:unhideWhenUsed/>
+    <w:rsid w:val="00A91969"/>
+    <w:pPr>
+      <w:spacing w:after="0"/>
+    </w:pPr>
+    <w:rPr>
+      <w:color w:val="000000" w:themeColor="text1"/>
+    </w:rPr>
+    <w:tblPr>
+      <w:tblStyleRowBandSize w:val="1"/>
+      <w:tblStyleColBandSize w:val="1"/>
+    </w:tblPr>
+    <w:tcPr>
+      <w:shd w:val="clear" w:color="auto" w:fill="E6E6E6" w:themeFill="text1" w:themeFillTint="19"/>
+    </w:tcPr>
+    <w:tblStylePr w:type="firstRow">
+      <w:rPr>
+        <w:b/>
+        <w:bCs/>
+        <w:color w:val="FFFFFF" w:themeColor="background1"/>
+      </w:rPr>
+      <w:tblPr/>
+      <w:tcPr>
+        <w:tcBorders>
+          <w:bottom w:val="single" w:sz="12" w:space="0" w:color="FFFFFF" w:themeColor="background1"/>
+        </w:tcBorders>
+        <w:shd w:val="clear" w:color="auto" w:fill="9E3A38" w:themeFill="accent2" w:themeFillShade="CC"/>
+      </w:tcPr>
+    </w:tblStylePr>
+    <w:tblStylePr w:type="lastRow">
+      <w:rPr>
+        <w:b/>
+        <w:bCs/>
+        <w:color w:val="9E3A38" w:themeColor="accent2" w:themeShade="CC"/>
+      </w:rPr>
+      <w:tblPr/>
+      <w:tcPr>
+        <w:tcBorders>
+          <w:top w:val="single" w:sz="12" w:space="0" w:color="000000" w:themeColor="text1"/>
+        </w:tcBorders>
+        <w:shd w:val="clear" w:color="auto" w:fill="FFFFFF" w:themeFill="background1"/>
+      </w:tcPr>
+    </w:tblStylePr>
+    <w:tblStylePr w:type="firstCol">
+      <w:rPr>
+        <w:b/>
+        <w:bCs/>
+      </w:rPr>
+    </w:tblStylePr>
+    <w:tblStylePr w:type="lastCol">
+      <w:rPr>
+        <w:b/>
+        <w:bCs/>
+      </w:rPr>
+    </w:tblStylePr>
+    <w:tblStylePr w:type="band1Vert">
+      <w:tblPr/>
+      <w:tcPr>
+        <w:tcBorders>
+          <w:top w:val="nil"/>
+          <w:left w:val="nil"/>
+          <w:bottom w:val="nil"/>
+          <w:right w:val="nil"/>
+          <w:insideH w:val="nil"/>
+          <w:insideV w:val="nil"/>
+        </w:tcBorders>
+        <w:shd w:val="clear" w:color="auto" w:fill="C0C0C0" w:themeFill="text1" w:themeFillTint="3F"/>
+      </w:tcPr>
+    </w:tblStylePr>
+    <w:tblStylePr w:type="band1Horz">
+      <w:tblPr/>
+      <w:tcPr>
+        <w:shd w:val="clear" w:color="auto" w:fill="CCCCCC" w:themeFill="text1" w:themeFillTint="33"/>
+      </w:tcPr>
+    </w:tblStylePr>
   </w:style>
 </w:styles>
 </file>

</xml_diff>

<commit_message>
fixed issues with to_docx
</commit_message>
<xml_diff>
--- a/inst/rmd/docx-style.docx
+++ b/inst/rmd/docx-style.docx
@@ -3,9 +3,16 @@
 <w:document xmlns:wpc="http://schemas.microsoft.com/office/word/2010/wordprocessingCanvas" xmlns:cx="http://schemas.microsoft.com/office/drawing/2014/chartex" xmlns:cx1="http://schemas.microsoft.com/office/drawing/2015/9/8/chartex" xmlns:mc="http://schemas.openxmlformats.org/markup-compatibility/2006" xmlns:o="urn:schemas-microsoft-com:office:office" xmlns:r="http://schemas.openxmlformats.org/officeDocument/2006/relationships" xmlns:m="http://schemas.openxmlformats.org/officeDocument/2006/math" xmlns:v="urn:schemas-microsoft-com:vml" xmlns:wp14="http://schemas.microsoft.com/office/word/2010/wordprocessingDrawing" xmlns:wp="http://schemas.openxmlformats.org/drawingml/2006/wordprocessingDrawing" xmlns:w10="urn:schemas-microsoft-com:office:word" xmlns:w="http://schemas.openxmlformats.org/wordprocessingml/2006/main" xmlns:w14="http://schemas.microsoft.com/office/word/2010/wordml" xmlns:w15="http://schemas.microsoft.com/office/word/2012/wordml" xmlns:w16se="http://schemas.microsoft.com/office/word/2015/wordml/symex" xmlns:wpg="http://schemas.microsoft.com/office/word/2010/wordprocessingGroup" xmlns:wpi="http://schemas.microsoft.com/office/word/2010/wordprocessingInk" xmlns:wne="http://schemas.microsoft.com/office/word/2006/wordml" xmlns:wps="http://schemas.microsoft.com/office/word/2010/wordprocessingShape" mc:Ignorable="w14 w15 w16se wp14">
   <w:body>
     <w:p>
+      <w:pPr>
+        <w:pStyle w:val="Heading3"/>
+      </w:pPr>
+      <w:r>
+        <w:t>Secret word document</w:t>
+      </w:r>
       <w:bookmarkStart w:id="0" w:name="_GoBack"/>
       <w:bookmarkEnd w:id="0"/>
     </w:p>
+    <w:p/>
     <w:sectPr>
       <w:pgSz w:w="15840" w:h="12240" w:orient="landscape"/>
       <w:pgMar w:top="1440" w:right="1440" w:bottom="1440" w:left="1440" w:header="720" w:footer="720" w:gutter="0"/>
@@ -495,6 +502,15 @@
     <w:abstractNumId w:val="11"/>
   </w:num>
   <w:num w:numId="14">
+    <w:abstractNumId w:val="11"/>
+  </w:num>
+  <w:num w:numId="15">
+    <w:abstractNumId w:val="11"/>
+  </w:num>
+  <w:num w:numId="16">
+    <w:abstractNumId w:val="11"/>
+  </w:num>
+  <w:num w:numId="17">
     <w:abstractNumId w:val="11"/>
   </w:num>
 </w:numbering>
@@ -900,7 +916,7 @@
     <w:uiPriority w:val="9"/>
     <w:unhideWhenUsed/>
     <w:qFormat/>
-    <w:rsid w:val="00B21A18"/>
+    <w:rsid w:val="0074571A"/>
     <w:pPr>
       <w:keepNext/>
       <w:keepLines/>
@@ -909,9 +925,8 @@
     </w:pPr>
     <w:rPr>
       <w:rFonts w:ascii="Times New Roman" w:eastAsiaTheme="majorEastAsia" w:hAnsi="Times New Roman" w:cstheme="majorBidi"/>
-      <w:b/>
       <w:bCs/>
-      <w:sz w:val="28"/>
+      <w:i/>
       <w:szCs w:val="28"/>
     </w:rPr>
   </w:style>
@@ -1185,11 +1200,11 @@
   </w:style>
   <w:style w:type="table" w:customStyle="1" w:styleId="Table">
     <w:name w:val="Table"/>
-    <w:basedOn w:val="ColorfulList"/>
+    <w:basedOn w:val="TableNormal"/>
     <w:semiHidden/>
     <w:unhideWhenUsed/>
     <w:qFormat/>
-    <w:rsid w:val="00A2676E"/>
+    <w:rsid w:val="00617632"/>
     <w:pPr>
       <w:jc w:val="center"/>
     </w:pPr>
@@ -1217,13 +1232,6 @@
         <w:bCs/>
         <w:color w:val="auto"/>
       </w:rPr>
-      <w:tblPr/>
-      <w:tcPr>
-        <w:tcBorders>
-          <w:bottom w:val="single" w:sz="4" w:space="0" w:color="auto"/>
-        </w:tcBorders>
-        <w:shd w:val="clear" w:color="auto" w:fill="auto"/>
-      </w:tcPr>
     </w:tblStylePr>
     <w:tblStylePr w:type="lastRow">
       <w:rPr>
@@ -1257,26 +1265,6 @@
         <w:bCs/>
         <w:sz w:val="22"/>
       </w:rPr>
-    </w:tblStylePr>
-    <w:tblStylePr w:type="band1Vert">
-      <w:tblPr/>
-      <w:tcPr>
-        <w:tcBorders>
-          <w:top w:val="nil"/>
-          <w:left w:val="nil"/>
-          <w:bottom w:val="nil"/>
-          <w:right w:val="nil"/>
-          <w:insideH w:val="nil"/>
-          <w:insideV w:val="nil"/>
-        </w:tcBorders>
-        <w:shd w:val="clear" w:color="auto" w:fill="C0C0C0" w:themeFill="text1" w:themeFillTint="3F"/>
-      </w:tcPr>
-    </w:tblStylePr>
-    <w:tblStylePr w:type="band1Horz">
-      <w:tblPr/>
-      <w:tcPr>
-        <w:shd w:val="clear" w:color="auto" w:fill="CCCCCC" w:themeFill="text1" w:themeFillTint="33"/>
-      </w:tcPr>
     </w:tblStylePr>
   </w:style>
   <w:style w:type="paragraph" w:customStyle="1" w:styleId="DefinitionTerm">
@@ -1793,6 +1781,34 @@
         <w:shd w:val="clear" w:color="auto" w:fill="CCCCCC" w:themeFill="text1" w:themeFillTint="33"/>
       </w:tcPr>
     </w:tblStylePr>
+  </w:style>
+  <w:style w:type="paragraph" w:styleId="BalloonText">
+    <w:name w:val="Balloon Text"/>
+    <w:basedOn w:val="Normal"/>
+    <w:link w:val="BalloonTextChar"/>
+    <w:semiHidden/>
+    <w:unhideWhenUsed/>
+    <w:rsid w:val="0074571A"/>
+    <w:pPr>
+      <w:spacing w:after="0"/>
+    </w:pPr>
+    <w:rPr>
+      <w:rFonts w:ascii="Segoe UI" w:hAnsi="Segoe UI" w:cs="Segoe UI"/>
+      <w:sz w:val="18"/>
+      <w:szCs w:val="18"/>
+    </w:rPr>
+  </w:style>
+  <w:style w:type="character" w:customStyle="1" w:styleId="BalloonTextChar">
+    <w:name w:val="Balloon Text Char"/>
+    <w:basedOn w:val="DefaultParagraphFont"/>
+    <w:link w:val="BalloonText"/>
+    <w:semiHidden/>
+    <w:rsid w:val="0074571A"/>
+    <w:rPr>
+      <w:rFonts w:ascii="Segoe UI" w:hAnsi="Segoe UI" w:cs="Segoe UI"/>
+      <w:sz w:val="18"/>
+      <w:szCs w:val="18"/>
+    </w:rPr>
   </w:style>
 </w:styles>
 </file>

</xml_diff>